<commit_message>
writeup finalized for exp 3
</commit_message>
<xml_diff>
--- a/FOSIP/exp 3/writeup.docx
+++ b/FOSIP/exp 3/writeup.docx
@@ -130,8 +130,8 @@
             </w:pPr>
             <w:r>
               <w:rPr>
-                <w:sz w:val="24"/>
-                <w:szCs w:val="24"/>
+                <w:sz w:val="28"/>
+                <w:szCs w:val="28"/>
               </w:rPr>
               <w:t>CSE DS</w:t>
             </w:r>
@@ -796,6 +796,7 @@
       </w:pPr>
       <w:r>
         <w:rPr>
+          <w:noProof/>
           <w:sz w:val="28"/>
           <w:szCs w:val="28"/>
         </w:rPr>
@@ -853,6 +854,7 @@
       </w:pPr>
       <w:r>
         <w:rPr>
+          <w:noProof/>
           <w:sz w:val="28"/>
           <w:szCs w:val="28"/>
         </w:rPr>
@@ -902,6 +904,7 @@
       </w:pPr>
       <w:r>
         <w:rPr>
+          <w:noProof/>
           <w:sz w:val="28"/>
           <w:szCs w:val="28"/>
         </w:rPr>
@@ -952,6 +955,7 @@
       </w:pPr>
       <w:r>
         <w:rPr>
+          <w:noProof/>
           <w:sz w:val="28"/>
           <w:szCs w:val="28"/>
         </w:rPr>
@@ -1078,14 +1082,341 @@
           <w:szCs w:val="28"/>
         </w:rPr>
       </w:pPr>
-    </w:p>
-    <w:p>
-      <w:pPr>
-        <w:rPr>
-          <w:sz w:val="28"/>
-          <w:szCs w:val="28"/>
-        </w:rPr>
-      </w:pPr>
+      <w:r>
+        <w:rPr>
+          <w:sz w:val="28"/>
+          <w:szCs w:val="28"/>
+        </w:rPr>
+        <w:t>---------------------------------------------------------------------------------------------------------</w:t>
+      </w:r>
+    </w:p>
+    <w:p>
+      <w:pPr>
+        <w:rPr>
+          <w:sz w:val="28"/>
+          <w:szCs w:val="28"/>
+        </w:rPr>
+      </w:pPr>
+      <w:r>
+        <w:rPr>
+          <w:b/>
+          <w:bCs/>
+          <w:sz w:val="28"/>
+          <w:szCs w:val="28"/>
+          <w:u w:val="single"/>
+        </w:rPr>
+        <w:t>Application</w:t>
+      </w:r>
+      <w:r>
+        <w:rPr>
+          <w:sz w:val="28"/>
+          <w:szCs w:val="28"/>
+        </w:rPr>
+        <w:t xml:space="preserve">: Spectral Analysis of Audio Signal </w:t>
+      </w:r>
+    </w:p>
+    <w:p>
+      <w:pPr>
+        <w:rPr>
+          <w:sz w:val="28"/>
+          <w:szCs w:val="28"/>
+        </w:rPr>
+      </w:pPr>
+      <w:r>
+        <w:rPr>
+          <w:sz w:val="28"/>
+          <w:szCs w:val="28"/>
+        </w:rPr>
+        <w:t>C</w:t>
+      </w:r>
+      <w:r>
+        <w:rPr>
+          <w:sz w:val="28"/>
+          <w:szCs w:val="28"/>
+        </w:rPr>
+        <w:t>ode:</w:t>
+      </w:r>
+    </w:p>
+    <w:p>
+      <w:pPr>
+        <w:rPr>
+          <w:sz w:val="28"/>
+          <w:szCs w:val="28"/>
+        </w:rPr>
+      </w:pPr>
+    </w:p>
+    <w:p>
+      <w:pPr>
+        <w:rPr>
+          <w:sz w:val="28"/>
+          <w:szCs w:val="28"/>
+        </w:rPr>
+      </w:pPr>
+    </w:p>
+    <w:p>
+      <w:pPr>
+        <w:rPr>
+          <w:sz w:val="28"/>
+          <w:szCs w:val="28"/>
+        </w:rPr>
+      </w:pPr>
+    </w:p>
+    <w:p>
+      <w:pPr>
+        <w:rPr>
+          <w:sz w:val="28"/>
+          <w:szCs w:val="28"/>
+        </w:rPr>
+      </w:pPr>
+      <w:r>
+        <w:rPr>
+          <w:sz w:val="28"/>
+          <w:szCs w:val="28"/>
+        </w:rPr>
+        <w:lastRenderedPageBreak/>
+        <w:drawing>
+          <wp:inline distT="0" distB="0" distL="0" distR="0" wp14:anchorId="0208C646" wp14:editId="49946928">
+            <wp:extent cx="5731510" cy="2980690"/>
+            <wp:effectExtent l="0" t="0" r="2540" b="0"/>
+            <wp:docPr id="1039384859" name="Picture 1"/>
+            <wp:cNvGraphicFramePr>
+              <a:graphicFrameLocks xmlns:a="http://schemas.openxmlformats.org/drawingml/2006/main" noChangeAspect="1"/>
+            </wp:cNvGraphicFramePr>
+            <a:graphic xmlns:a="http://schemas.openxmlformats.org/drawingml/2006/main">
+              <a:graphicData uri="http://schemas.openxmlformats.org/drawingml/2006/picture">
+                <pic:pic xmlns:pic="http://schemas.openxmlformats.org/drawingml/2006/picture">
+                  <pic:nvPicPr>
+                    <pic:cNvPr id="1039384859" name=""/>
+                    <pic:cNvPicPr/>
+                  </pic:nvPicPr>
+                  <pic:blipFill>
+                    <a:blip r:embed="rId10"/>
+                    <a:stretch>
+                      <a:fillRect/>
+                    </a:stretch>
+                  </pic:blipFill>
+                  <pic:spPr>
+                    <a:xfrm>
+                      <a:off x="0" y="0"/>
+                      <a:ext cx="5731510" cy="2980690"/>
+                    </a:xfrm>
+                    <a:prstGeom prst="rect">
+                      <a:avLst/>
+                    </a:prstGeom>
+                  </pic:spPr>
+                </pic:pic>
+              </a:graphicData>
+            </a:graphic>
+          </wp:inline>
+        </w:drawing>
+      </w:r>
+    </w:p>
+    <w:p>
+      <w:pPr>
+        <w:rPr>
+          <w:sz w:val="28"/>
+          <w:szCs w:val="28"/>
+        </w:rPr>
+      </w:pPr>
+      <w:r>
+        <w:rPr>
+          <w:sz w:val="28"/>
+          <w:szCs w:val="28"/>
+        </w:rPr>
+        <w:drawing>
+          <wp:inline distT="0" distB="0" distL="0" distR="0" wp14:anchorId="3FE0C785" wp14:editId="49E7140B">
+            <wp:extent cx="5731510" cy="2839085"/>
+            <wp:effectExtent l="0" t="0" r="2540" b="0"/>
+            <wp:docPr id="1605985716" name="Picture 1"/>
+            <wp:cNvGraphicFramePr>
+              <a:graphicFrameLocks xmlns:a="http://schemas.openxmlformats.org/drawingml/2006/main" noChangeAspect="1"/>
+            </wp:cNvGraphicFramePr>
+            <a:graphic xmlns:a="http://schemas.openxmlformats.org/drawingml/2006/main">
+              <a:graphicData uri="http://schemas.openxmlformats.org/drawingml/2006/picture">
+                <pic:pic xmlns:pic="http://schemas.openxmlformats.org/drawingml/2006/picture">
+                  <pic:nvPicPr>
+                    <pic:cNvPr id="1605985716" name=""/>
+                    <pic:cNvPicPr/>
+                  </pic:nvPicPr>
+                  <pic:blipFill>
+                    <a:blip r:embed="rId11"/>
+                    <a:stretch>
+                      <a:fillRect/>
+                    </a:stretch>
+                  </pic:blipFill>
+                  <pic:spPr>
+                    <a:xfrm>
+                      <a:off x="0" y="0"/>
+                      <a:ext cx="5731510" cy="2839085"/>
+                    </a:xfrm>
+                    <a:prstGeom prst="rect">
+                      <a:avLst/>
+                    </a:prstGeom>
+                  </pic:spPr>
+                </pic:pic>
+              </a:graphicData>
+            </a:graphic>
+          </wp:inline>
+        </w:drawing>
+      </w:r>
+    </w:p>
+    <w:p>
+      <w:pPr>
+        <w:rPr>
+          <w:sz w:val="28"/>
+          <w:szCs w:val="28"/>
+        </w:rPr>
+      </w:pPr>
+      <w:r>
+        <w:rPr>
+          <w:sz w:val="28"/>
+          <w:szCs w:val="28"/>
+        </w:rPr>
+        <w:drawing>
+          <wp:inline distT="0" distB="0" distL="0" distR="0" wp14:anchorId="3820ECFC" wp14:editId="7492D7B6">
+            <wp:extent cx="5731510" cy="2641600"/>
+            <wp:effectExtent l="0" t="0" r="2540" b="6350"/>
+            <wp:docPr id="689295956" name="Picture 1"/>
+            <wp:cNvGraphicFramePr>
+              <a:graphicFrameLocks xmlns:a="http://schemas.openxmlformats.org/drawingml/2006/main" noChangeAspect="1"/>
+            </wp:cNvGraphicFramePr>
+            <a:graphic xmlns:a="http://schemas.openxmlformats.org/drawingml/2006/main">
+              <a:graphicData uri="http://schemas.openxmlformats.org/drawingml/2006/picture">
+                <pic:pic xmlns:pic="http://schemas.openxmlformats.org/drawingml/2006/picture">
+                  <pic:nvPicPr>
+                    <pic:cNvPr id="689295956" name=""/>
+                    <pic:cNvPicPr/>
+                  </pic:nvPicPr>
+                  <pic:blipFill>
+                    <a:blip r:embed="rId12"/>
+                    <a:stretch>
+                      <a:fillRect/>
+                    </a:stretch>
+                  </pic:blipFill>
+                  <pic:spPr>
+                    <a:xfrm>
+                      <a:off x="0" y="0"/>
+                      <a:ext cx="5731510" cy="2641600"/>
+                    </a:xfrm>
+                    <a:prstGeom prst="rect">
+                      <a:avLst/>
+                    </a:prstGeom>
+                  </pic:spPr>
+                </pic:pic>
+              </a:graphicData>
+            </a:graphic>
+          </wp:inline>
+        </w:drawing>
+      </w:r>
+    </w:p>
+    <w:p>
+      <w:pPr>
+        <w:rPr>
+          <w:sz w:val="28"/>
+          <w:szCs w:val="28"/>
+        </w:rPr>
+      </w:pPr>
+      <w:r>
+        <w:rPr>
+          <w:sz w:val="28"/>
+          <w:szCs w:val="28"/>
+        </w:rPr>
+        <w:lastRenderedPageBreak/>
+        <w:drawing>
+          <wp:inline distT="0" distB="0" distL="0" distR="0" wp14:anchorId="706A800A" wp14:editId="284725C8">
+            <wp:extent cx="5731510" cy="2933065"/>
+            <wp:effectExtent l="0" t="0" r="2540" b="635"/>
+            <wp:docPr id="518462345" name="Picture 1"/>
+            <wp:cNvGraphicFramePr>
+              <a:graphicFrameLocks xmlns:a="http://schemas.openxmlformats.org/drawingml/2006/main" noChangeAspect="1"/>
+            </wp:cNvGraphicFramePr>
+            <a:graphic xmlns:a="http://schemas.openxmlformats.org/drawingml/2006/main">
+              <a:graphicData uri="http://schemas.openxmlformats.org/drawingml/2006/picture">
+                <pic:pic xmlns:pic="http://schemas.openxmlformats.org/drawingml/2006/picture">
+                  <pic:nvPicPr>
+                    <pic:cNvPr id="518462345" name=""/>
+                    <pic:cNvPicPr/>
+                  </pic:nvPicPr>
+                  <pic:blipFill>
+                    <a:blip r:embed="rId13"/>
+                    <a:stretch>
+                      <a:fillRect/>
+                    </a:stretch>
+                  </pic:blipFill>
+                  <pic:spPr>
+                    <a:xfrm>
+                      <a:off x="0" y="0"/>
+                      <a:ext cx="5731510" cy="2933065"/>
+                    </a:xfrm>
+                    <a:prstGeom prst="rect">
+                      <a:avLst/>
+                    </a:prstGeom>
+                  </pic:spPr>
+                </pic:pic>
+              </a:graphicData>
+            </a:graphic>
+          </wp:inline>
+        </w:drawing>
+      </w:r>
+    </w:p>
+    <w:p>
+      <w:pPr>
+        <w:rPr>
+          <w:b/>
+          <w:bCs/>
+          <w:sz w:val="28"/>
+          <w:szCs w:val="28"/>
+          <w:u w:val="single"/>
+        </w:rPr>
+      </w:pPr>
+      <w:r>
+        <w:rPr>
+          <w:b/>
+          <w:bCs/>
+          <w:sz w:val="28"/>
+          <w:szCs w:val="28"/>
+          <w:u w:val="single"/>
+        </w:rPr>
+        <w:t>CONCLUSION:</w:t>
+      </w:r>
+    </w:p>
+    <w:p>
+      <w:pPr>
+        <w:rPr>
+          <w:sz w:val="28"/>
+          <w:szCs w:val="28"/>
+        </w:rPr>
+      </w:pPr>
+      <w:r>
+        <w:rPr>
+          <w:sz w:val="28"/>
+          <w:szCs w:val="28"/>
+        </w:rPr>
+        <w:t xml:space="preserve">The experiment demonstrated the utilization of Discrete Fourier Transform (DFT) to </w:t>
+      </w:r>
+      <w:proofErr w:type="spellStart"/>
+      <w:r>
+        <w:rPr>
+          <w:sz w:val="28"/>
+          <w:szCs w:val="28"/>
+        </w:rPr>
+        <w:t>analyze</w:t>
+      </w:r>
+      <w:proofErr w:type="spellEnd"/>
+      <w:r>
+        <w:rPr>
+          <w:sz w:val="28"/>
+          <w:szCs w:val="28"/>
+        </w:rPr>
+        <w:t xml:space="preserve"> discrete-time signals, showcasing the effects of zero padding and signal manipulation on the magnitude spectrum. Analysed the Audio Signal in frequency Domain</w:t>
+      </w:r>
+      <w:r>
+        <w:rPr>
+          <w:sz w:val="28"/>
+          <w:szCs w:val="28"/>
+        </w:rPr>
+        <w:t>.</w:t>
+      </w:r>
     </w:p>
     <w:sectPr>
       <w:pgSz w:w="11906" w:h="16838"/>

</xml_diff>